<commit_message>
File Manager, Fixed some CSS issues
</commit_message>
<xml_diff>
--- a/TODO-ROADMAP.docx
+++ b/TODO-ROADMAP.docx
@@ -114,8 +114,13 @@
       <w:pPr>
         <w:pStyle w:val="Heading1"/>
       </w:pPr>
-      <w:r>
-        <w:t>Known Issues</w:t>
+      <w:proofErr w:type="gramStart"/>
+      <w:r>
+        <w:t>Known</w:t>
+      </w:r>
+      <w:proofErr w:type="gramEnd"/>
+      <w:r>
+        <w:t xml:space="preserve"> Issues</w:t>
       </w:r>
     </w:p>
     <w:p>
@@ -140,6 +145,18 @@
       </w:pPr>
       <w:r>
         <w:t>Port from Electron to Tauri (eventually)</w:t>
+      </w:r>
+    </w:p>
+    <w:p>
+      <w:pPr>
+        <w:pStyle w:val="ListParagraph"/>
+        <w:numPr>
+          <w:ilvl w:val="1"/>
+          <w:numId w:val="3"/>
+        </w:numPr>
+      </w:pPr>
+      <w:r>
+        <w:t>Dealing with images better, every song loads its cover into memory which leads to duplicates. (idk)</w:t>
       </w:r>
     </w:p>
     <w:p>

</xml_diff>

<commit_message>
Implement theme switching. Optimize memory a little bit
</commit_message>
<xml_diff>
--- a/TODO-ROADMAP.docx
+++ b/TODO-ROADMAP.docx
@@ -114,13 +114,8 @@
       <w:pPr>
         <w:pStyle w:val="Heading1"/>
       </w:pPr>
-      <w:proofErr w:type="gramStart"/>
-      <w:r>
-        <w:t>Known</w:t>
-      </w:r>
-      <w:proofErr w:type="gramEnd"/>
-      <w:r>
-        <w:t xml:space="preserve"> Issues</w:t>
+      <w:r>
+        <w:t>Known Issues</w:t>
       </w:r>
     </w:p>
     <w:p>
@@ -157,6 +152,18 @@
       </w:pPr>
       <w:r>
         <w:t>Dealing with images better, every song loads its cover into memory which leads to duplicates. (idk)</w:t>
+      </w:r>
+    </w:p>
+    <w:p>
+      <w:pPr>
+        <w:pStyle w:val="ListParagraph"/>
+        <w:numPr>
+          <w:ilvl w:val="1"/>
+          <w:numId w:val="3"/>
+        </w:numPr>
+      </w:pPr>
+      <w:r>
+        <w:t>Partial load of queue and data</w:t>
       </w:r>
     </w:p>
     <w:p>

</xml_diff>